<commit_message>
Updating Syllabus with new Midterm Exam 2 dates
</commit_message>
<xml_diff>
--- a/CSCI340_DatabaseDesign_Autumn2024_Syllabus.docx
+++ b/CSCI340_DatabaseDesign_Autumn2024_Syllabus.docx
@@ -372,7 +372,7 @@
               <w:t>Social Science 40</w:t>
             </w:r>
             <w:r>
-              <w:t>9</w:t>
+              <w:t>6</w:t>
             </w:r>
           </w:p>
         </w:tc>
@@ -1596,40 +1596,7 @@
               <w:right w:w="108" w:type="dxa"/>
             </w:tcMar>
           </w:tcPr>
-          <w:p>
-            <w:r>
-              <w:t xml:space="preserve">Midterm Exam 2 </w:t>
-            </w:r>
-            <w:r>
-              <w:rPr>
-                <w:i/>
-                <w:iCs/>
-              </w:rPr>
-              <w:t>(Tuesday November 26</w:t>
-            </w:r>
-            <w:r>
-              <w:rPr>
-                <w:i/>
-                <w:iCs/>
-                <w:vertAlign w:val="superscript"/>
-              </w:rPr>
-              <w:t>th</w:t>
-            </w:r>
-            <w:r>
-              <w:rPr>
-                <w:i/>
-                <w:iCs/>
-              </w:rPr>
-              <w:t>, 2024)</w:t>
-            </w:r>
-            <w:r>
-              <w:rPr>
-                <w:i/>
-                <w:iCs/>
-              </w:rPr>
-              <w:t>.</w:t>
-            </w:r>
-          </w:p>
+          <w:p/>
         </w:tc>
       </w:tr>
       <w:tr>
@@ -1690,7 +1657,47 @@
               <w:right w:w="108" w:type="dxa"/>
             </w:tcMar>
           </w:tcPr>
-          <w:p/>
+          <w:p>
+            <w:r>
+              <w:t xml:space="preserve">Midterm Exam 2 </w:t>
+            </w:r>
+            <w:r>
+              <w:rPr>
+                <w:i/>
+                <w:iCs/>
+              </w:rPr>
+              <w:t>(</w:t>
+            </w:r>
+            <w:r>
+              <w:rPr>
+                <w:i/>
+                <w:iCs/>
+              </w:rPr>
+              <w:t>Tuesday December 3</w:t>
+            </w:r>
+            <w:r>
+              <w:rPr>
+                <w:i/>
+                <w:iCs/>
+                <w:vertAlign w:val="superscript"/>
+              </w:rPr>
+              <w:t>rd</w:t>
+            </w:r>
+            <w:r>
+              <w:rPr>
+                <w:i/>
+                <w:iCs/>
+              </w:rPr>
+              <w:t>, 2024)</w:t>
+            </w:r>
+            <w:r>
+              <w:rPr>
+                <w:i/>
+                <w:iCs/>
+              </w:rPr>
+              <w:t>.</w:t>
+            </w:r>
+          </w:p>
         </w:tc>
       </w:tr>
       <w:tr>
@@ -2679,7 +2686,15 @@
         </w:r>
       </w:hyperlink>
       <w:r>
-        <w:t xml:space="preserve"> or contact the pantry on social media (@pantryUm on twitter, @UMPantry on Facebook, um_pantry on Instagram).</w:t>
+        <w:t xml:space="preserve"> or contact the pantry on social media (@pantryUm on twitter, @UMPantry on Facebook, </w:t>
+      </w:r>
+      <w:proofErr w:type="spellStart"/>
+      <w:r>
+        <w:t>um_pantry</w:t>
+      </w:r>
+      <w:proofErr w:type="spellEnd"/>
+      <w:r>
+        <w:t xml:space="preserve"> on Instagram).</w:t>
       </w:r>
     </w:p>
     <w:p>
@@ -2739,8 +2754,13 @@
       <w:pPr>
         <w:pStyle w:val="Heading3new"/>
       </w:pPr>
-      <w:r>
-        <w:t>TRiO Student Support Services</w:t>
+      <w:proofErr w:type="spellStart"/>
+      <w:r>
+        <w:t>TRiO</w:t>
+      </w:r>
+      <w:proofErr w:type="spellEnd"/>
+      <w:r>
+        <w:t xml:space="preserve"> Student Support Services</w:t>
       </w:r>
     </w:p>
     <w:p>
@@ -2749,11 +2769,33 @@
           <w:rFonts w:cstheme="minorHAnsi"/>
         </w:rPr>
       </w:pPr>
+      <w:proofErr w:type="spellStart"/>
       <w:r>
         <w:rPr>
           <w:rFonts w:cstheme="minorHAnsi"/>
         </w:rPr>
-        <w:t>TRiO serves UM students who are low-income, first-generation college students or have documented disabilities. TRiO services include a textbook loan program, scholarships and financial aid help, academic advising, coaching, and tutoring.</w:t>
+        <w:t>TRiO</w:t>
+      </w:r>
+      <w:proofErr w:type="spellEnd"/>
+      <w:r>
+        <w:rPr>
+          <w:rFonts w:cstheme="minorHAnsi"/>
+        </w:rPr>
+        <w:t xml:space="preserve"> serves UM students who are low-income, first-generation college students or have documented disabilities. </w:t>
+      </w:r>
+      <w:proofErr w:type="spellStart"/>
+      <w:r>
+        <w:rPr>
+          <w:rFonts w:cstheme="minorHAnsi"/>
+        </w:rPr>
+        <w:t>TRiO</w:t>
+      </w:r>
+      <w:proofErr w:type="spellEnd"/>
+      <w:r>
+        <w:rPr>
+          <w:rFonts w:cstheme="minorHAnsi"/>
+        </w:rPr>
+        <w:t xml:space="preserve"> services include a textbook loan program, scholarships and financial aid help, academic advising, coaching, and tutoring.</w:t>
       </w:r>
       <w:r>
         <w:rPr>
@@ -2798,7 +2840,21 @@
         <w:rPr>
           <w:rFonts w:cstheme="minorHAnsi"/>
         </w:rPr>
-        <w:t>) for TRiO services online. If you are comfortable, please come see members of the teaching team. We will do our best to help connect you with additional resources.</w:t>
+        <w:t xml:space="preserve">) for </w:t>
+      </w:r>
+      <w:proofErr w:type="spellStart"/>
+      <w:r>
+        <w:rPr>
+          <w:rFonts w:cstheme="minorHAnsi"/>
+        </w:rPr>
+        <w:t>TRiO</w:t>
+      </w:r>
+      <w:proofErr w:type="spellEnd"/>
+      <w:r>
+        <w:rPr>
+          <w:rFonts w:cstheme="minorHAnsi"/>
+        </w:rPr>
+        <w:t xml:space="preserve"> services online. If you are comfortable, please come see members of the teaching team. We will do our best to help connect you with additional resources.</w:t>
       </w:r>
     </w:p>
     <w:p>
@@ -7373,6 +7429,15 @@
 </file>
 
 <file path=customXml/item1.xml><?xml version="1.0" encoding="utf-8"?>
+<?mso-contentType ?>
+<FormTemplates xmlns="http://schemas.microsoft.com/sharepoint/v3/contenttype/forms">
+  <Display>DocumentLibraryForm</Display>
+  <Edit>DocumentLibraryForm</Edit>
+  <New>DocumentLibraryForm</New>
+</FormTemplates>
+</file>
+
+<file path=customXml/item2.xml><?xml version="1.0" encoding="utf-8"?>
 <ct:contentTypeSchema xmlns:ct="http://schemas.microsoft.com/office/2006/metadata/contentType" xmlns:ma="http://schemas.microsoft.com/office/2006/metadata/properties/metaAttributes" ct:_="" ma:_="" ma:contentTypeName="Document" ma:contentTypeID="0x010100FB7C11F988435345B834074AED519ED4" ma:contentTypeVersion="15" ma:contentTypeDescription="Create a new document." ma:contentTypeScope="" ma:versionID="10d0c74bc049da6e6df3fa69c4fb963c">
   <xsd:schema xmlns:xsd="http://www.w3.org/2001/XMLSchema" xmlns:xs="http://www.w3.org/2001/XMLSchema" xmlns:p="http://schemas.microsoft.com/office/2006/metadata/properties" xmlns:ns2="3abb1646-c287-42da-8a01-42498a4f1948" xmlns:ns3="b1d949ea-113c-4cde-bda8-266ede977564" targetNamespace="http://schemas.microsoft.com/office/2006/metadata/properties" ma:root="true" ma:fieldsID="2f803776b86e6aed2fdfbf7a51f6fc2c" ns2:_="" ns3:_="">
     <xsd:import namespace="3abb1646-c287-42da-8a01-42498a4f1948"/>
@@ -7626,15 +7691,6 @@
 </ct:contentTypeSchema>
 </file>
 
-<file path=customXml/item2.xml><?xml version="1.0" encoding="utf-8"?>
-<?mso-contentType ?>
-<FormTemplates xmlns="http://schemas.microsoft.com/sharepoint/v3/contenttype/forms">
-  <Display>DocumentLibraryForm</Display>
-  <Edit>DocumentLibraryForm</Edit>
-  <New>DocumentLibraryForm</New>
-</FormTemplates>
-</file>
-
 <file path=customXml/item3.xml><?xml version="1.0" encoding="utf-8"?>
 <p:properties xmlns:p="http://schemas.microsoft.com/office/2006/metadata/properties" xmlns:xsi="http://www.w3.org/2001/XMLSchema-instance" xmlns:pc="http://schemas.microsoft.com/office/infopath/2007/PartnerControls">
   <documentManagement>
@@ -7648,6 +7704,14 @@
 </file>
 
 <file path=customXml/itemProps1.xml><?xml version="1.0" encoding="utf-8"?>
+<ds:datastoreItem xmlns:ds="http://schemas.openxmlformats.org/officeDocument/2006/customXml" ds:itemID="{549B66C3-7A86-4569-96B7-08CD58BFBD6E}">
+  <ds:schemaRefs>
+    <ds:schemaRef ds:uri="http://schemas.microsoft.com/sharepoint/v3/contenttype/forms"/>
+  </ds:schemaRefs>
+</ds:datastoreItem>
+</file>
+
+<file path=customXml/itemProps2.xml><?xml version="1.0" encoding="utf-8"?>
 <ds:datastoreItem xmlns:ds="http://schemas.openxmlformats.org/officeDocument/2006/customXml" ds:itemID="{AE1DBD7D-43A0-454F-9F24-C9A126DFE2AB}">
   <ds:schemaRefs>
     <ds:schemaRef ds:uri="http://schemas.microsoft.com/office/2006/metadata/contentType"/>
@@ -7666,14 +7730,6 @@
 </ds:datastoreItem>
 </file>
 
-<file path=customXml/itemProps2.xml><?xml version="1.0" encoding="utf-8"?>
-<ds:datastoreItem xmlns:ds="http://schemas.openxmlformats.org/officeDocument/2006/customXml" ds:itemID="{549B66C3-7A86-4569-96B7-08CD58BFBD6E}">
-  <ds:schemaRefs>
-    <ds:schemaRef ds:uri="http://schemas.microsoft.com/sharepoint/v3/contenttype/forms"/>
-  </ds:schemaRefs>
-</ds:datastoreItem>
-</file>
-
 <file path=customXml/itemProps3.xml><?xml version="1.0" encoding="utf-8"?>
 <ds:datastoreItem xmlns:ds="http://schemas.openxmlformats.org/officeDocument/2006/customXml" ds:itemID="{204D611D-0127-4D0B-B3B0-2056CD260192}">
   <ds:schemaRefs>

</xml_diff>